<commit_message>
add detail and register, maypage
</commit_message>
<xml_diff>
--- a/01_designs_20231209/画面仕様書V2.docx
+++ b/01_designs_20231209/画面仕様書V2.docx
@@ -191,12 +191,14 @@
               <w:rPr>
                 <w:rStyle w:val="a6"/>
                 <w:noProof/>
+                <w:highlight w:val="yellow"/>
               </w:rPr>
               <w:t>2.</w:t>
             </w:r>
             <w:r>
               <w:rPr>
                 <w:noProof/>
+                <w:highlight w:val="yellow"/>
                 <w14:ligatures w14:val="standardContextual"/>
               </w:rPr>
               <w:tab/>
@@ -206,13 +208,25 @@
                 <w:rStyle w:val="a6"/>
                 <w:strike/>
                 <w:noProof/>
-              </w:rPr>
-              <w:t>ログインページ（</w:t>
+                <w:color w:val="FF0000"/>
+                <w:highlight w:val="yellow"/>
+              </w:rPr>
+              <w:t>ログインページ</w:t>
+            </w:r>
+            <w:r>
+              <w:rPr>
+                <w:rStyle w:val="a6"/>
+                <w:strike/>
+                <w:noProof/>
+                <w:highlight w:val="yellow"/>
+              </w:rPr>
+              <w:t>（</w:t>
             </w:r>
             <w:r>
               <w:rPr>
                 <w:rStyle w:val="a6"/>
                 <w:noProof/>
+                <w:highlight w:val="yellow"/>
               </w:rPr>
               <w:t>login.php）</w:t>
             </w:r>
@@ -220,6 +234,7 @@
               <w:rPr>
                 <w:noProof/>
                 <w:webHidden/>
+                <w:highlight w:val="yellow"/>
               </w:rPr>
               <w:tab/>
             </w:r>
@@ -227,6 +242,7 @@
               <w:rPr>
                 <w:noProof/>
                 <w:webHidden/>
+                <w:highlight w:val="yellow"/>
               </w:rPr>
               <w:fldChar w:fldCharType="begin"/>
             </w:r>
@@ -234,6 +250,7 @@
               <w:rPr>
                 <w:noProof/>
                 <w:webHidden/>
+                <w:highlight w:val="yellow"/>
               </w:rPr>
               <w:instrText xml:space="preserve"> PAGEREF _Toc153659818 \h </w:instrText>
             </w:r>
@@ -241,12 +258,14 @@
               <w:rPr>
                 <w:noProof/>
                 <w:webHidden/>
+                <w:highlight w:val="yellow"/>
               </w:rPr>
             </w:r>
             <w:r>
               <w:rPr>
                 <w:noProof/>
                 <w:webHidden/>
+                <w:highlight w:val="yellow"/>
               </w:rPr>
               <w:fldChar w:fldCharType="separate"/>
             </w:r>
@@ -254,6 +273,7 @@
               <w:rPr>
                 <w:noProof/>
                 <w:webHidden/>
+                <w:highlight w:val="yellow"/>
               </w:rPr>
               <w:t>5</w:t>
             </w:r>
@@ -261,6 +281,7 @@
               <w:rPr>
                 <w:noProof/>
                 <w:webHidden/>
+                <w:highlight w:val="yellow"/>
               </w:rPr>
               <w:fldChar w:fldCharType="end"/>
             </w:r>
@@ -279,12 +300,14 @@
               <w:rPr>
                 <w:rStyle w:val="a6"/>
                 <w:noProof/>
+                <w:highlight w:val="yellow"/>
               </w:rPr>
               <w:t>3.</w:t>
             </w:r>
             <w:r>
               <w:rPr>
                 <w:noProof/>
+                <w:highlight w:val="yellow"/>
                 <w14:ligatures w14:val="standardContextual"/>
               </w:rPr>
               <w:tab/>
@@ -294,6 +317,7 @@
                 <w:rStyle w:val="a6"/>
                 <w:strike/>
                 <w:noProof/>
+                <w:highlight w:val="yellow"/>
               </w:rPr>
               <w:t>新規登録ページ</w:t>
             </w:r>
@@ -301,6 +325,7 @@
               <w:rPr>
                 <w:rStyle w:val="a6"/>
                 <w:noProof/>
+                <w:highlight w:val="yellow"/>
               </w:rPr>
               <w:t>（registration.php）</w:t>
             </w:r>
@@ -308,6 +333,7 @@
               <w:rPr>
                 <w:noProof/>
                 <w:webHidden/>
+                <w:highlight w:val="yellow"/>
               </w:rPr>
               <w:tab/>
             </w:r>
@@ -315,6 +341,7 @@
               <w:rPr>
                 <w:noProof/>
                 <w:webHidden/>
+                <w:highlight w:val="yellow"/>
               </w:rPr>
               <w:fldChar w:fldCharType="begin"/>
             </w:r>
@@ -322,6 +349,7 @@
               <w:rPr>
                 <w:noProof/>
                 <w:webHidden/>
+                <w:highlight w:val="yellow"/>
               </w:rPr>
               <w:instrText xml:space="preserve"> PAGEREF _Toc153659819 \h </w:instrText>
             </w:r>
@@ -329,12 +357,14 @@
               <w:rPr>
                 <w:noProof/>
                 <w:webHidden/>
+                <w:highlight w:val="yellow"/>
               </w:rPr>
             </w:r>
             <w:r>
               <w:rPr>
                 <w:noProof/>
                 <w:webHidden/>
+                <w:highlight w:val="yellow"/>
               </w:rPr>
               <w:fldChar w:fldCharType="separate"/>
             </w:r>
@@ -342,6 +372,7 @@
               <w:rPr>
                 <w:noProof/>
                 <w:webHidden/>
+                <w:highlight w:val="yellow"/>
               </w:rPr>
               <w:t>6</w:t>
             </w:r>
@@ -349,6 +380,7 @@
               <w:rPr>
                 <w:noProof/>
                 <w:webHidden/>
+                <w:highlight w:val="yellow"/>
               </w:rPr>
               <w:fldChar w:fldCharType="end"/>
             </w:r>
@@ -367,12 +399,14 @@
               <w:rPr>
                 <w:rStyle w:val="a6"/>
                 <w:noProof/>
+                <w:highlight w:val="yellow"/>
               </w:rPr>
               <w:t>4.</w:t>
             </w:r>
             <w:r>
               <w:rPr>
                 <w:noProof/>
+                <w:highlight w:val="yellow"/>
                 <w14:ligatures w14:val="standardContextual"/>
               </w:rPr>
               <w:tab/>
@@ -382,6 +416,7 @@
                 <w:rStyle w:val="a6"/>
                 <w:strike/>
                 <w:noProof/>
+                <w:highlight w:val="yellow"/>
               </w:rPr>
               <w:t>新規登録完了（</w:t>
             </w:r>
@@ -389,6 +424,7 @@
               <w:rPr>
                 <w:rStyle w:val="a6"/>
                 <w:noProof/>
+                <w:highlight w:val="yellow"/>
               </w:rPr>
               <w:t>registraion-comp.php）</w:t>
             </w:r>
@@ -396,6 +432,7 @@
               <w:rPr>
                 <w:noProof/>
                 <w:webHidden/>
+                <w:highlight w:val="yellow"/>
               </w:rPr>
               <w:tab/>
             </w:r>
@@ -403,6 +440,7 @@
               <w:rPr>
                 <w:noProof/>
                 <w:webHidden/>
+                <w:highlight w:val="yellow"/>
               </w:rPr>
               <w:fldChar w:fldCharType="begin"/>
             </w:r>
@@ -410,6 +448,7 @@
               <w:rPr>
                 <w:noProof/>
                 <w:webHidden/>
+                <w:highlight w:val="yellow"/>
               </w:rPr>
               <w:instrText xml:space="preserve"> PAGEREF _Toc153659820 \h </w:instrText>
             </w:r>
@@ -417,12 +456,14 @@
               <w:rPr>
                 <w:noProof/>
                 <w:webHidden/>
+                <w:highlight w:val="yellow"/>
               </w:rPr>
             </w:r>
             <w:r>
               <w:rPr>
                 <w:noProof/>
                 <w:webHidden/>
+                <w:highlight w:val="yellow"/>
               </w:rPr>
               <w:fldChar w:fldCharType="separate"/>
             </w:r>
@@ -430,6 +471,7 @@
               <w:rPr>
                 <w:noProof/>
                 <w:webHidden/>
+                <w:highlight w:val="yellow"/>
               </w:rPr>
               <w:t>7</w:t>
             </w:r>
@@ -437,6 +479,7 @@
               <w:rPr>
                 <w:noProof/>
                 <w:webHidden/>
+                <w:highlight w:val="yellow"/>
               </w:rPr>
               <w:fldChar w:fldCharType="end"/>
             </w:r>
@@ -661,6 +704,7 @@
               <w:rPr>
                 <w:rStyle w:val="a6"/>
                 <w:noProof/>
+                <w:color w:val="FF0000"/>
               </w:rPr>
               <w:t>メインページ(main.php)</w:t>
             </w:r>
@@ -727,12 +771,14 @@
               <w:rPr>
                 <w:rStyle w:val="a6"/>
                 <w:noProof/>
+                <w:highlight w:val="yellow"/>
               </w:rPr>
               <w:t>8.</w:t>
             </w:r>
             <w:r>
               <w:rPr>
                 <w:noProof/>
+                <w:highlight w:val="yellow"/>
                 <w14:ligatures w14:val="standardContextual"/>
               </w:rPr>
               <w:tab/>
@@ -742,6 +788,8 @@
                 <w:rStyle w:val="a6"/>
                 <w:strike/>
                 <w:noProof/>
+                <w:color w:val="FF0000"/>
+                <w:highlight w:val="yellow"/>
               </w:rPr>
               <w:t>商品詳細</w:t>
             </w:r>
@@ -749,6 +797,8 @@
               <w:rPr>
                 <w:rStyle w:val="a6"/>
                 <w:noProof/>
+                <w:color w:val="FF0000"/>
+                <w:highlight w:val="yellow"/>
               </w:rPr>
               <w:t>(</w:t>
             </w:r>
@@ -756,6 +806,8 @@
               <w:rPr>
                 <w:rStyle w:val="a6"/>
                 <w:noProof/>
+                <w:color w:val="FF0000"/>
+                <w:highlight w:val="yellow"/>
               </w:rPr>
               <w:t>detail.php)</w:t>
             </w:r>
@@ -763,6 +815,7 @@
               <w:rPr>
                 <w:noProof/>
                 <w:webHidden/>
+                <w:highlight w:val="yellow"/>
               </w:rPr>
               <w:tab/>
             </w:r>
@@ -770,6 +823,7 @@
               <w:rPr>
                 <w:noProof/>
                 <w:webHidden/>
+                <w:highlight w:val="yellow"/>
               </w:rPr>
               <w:fldChar w:fldCharType="begin"/>
             </w:r>
@@ -777,6 +831,7 @@
               <w:rPr>
                 <w:noProof/>
                 <w:webHidden/>
+                <w:highlight w:val="yellow"/>
               </w:rPr>
               <w:instrText xml:space="preserve"> PAGEREF _Toc153659824 \h </w:instrText>
             </w:r>
@@ -784,12 +839,14 @@
               <w:rPr>
                 <w:noProof/>
                 <w:webHidden/>
+                <w:highlight w:val="yellow"/>
               </w:rPr>
             </w:r>
             <w:r>
               <w:rPr>
                 <w:noProof/>
                 <w:webHidden/>
+                <w:highlight w:val="yellow"/>
               </w:rPr>
               <w:fldChar w:fldCharType="separate"/>
             </w:r>
@@ -797,6 +854,7 @@
               <w:rPr>
                 <w:noProof/>
                 <w:webHidden/>
+                <w:highlight w:val="yellow"/>
               </w:rPr>
               <w:t>11</w:t>
             </w:r>
@@ -804,6 +862,7 @@
               <w:rPr>
                 <w:noProof/>
                 <w:webHidden/>
+                <w:highlight w:val="yellow"/>
               </w:rPr>
               <w:fldChar w:fldCharType="end"/>
             </w:r>
@@ -915,9 +974,17 @@
             <w:r>
               <w:rPr>
                 <w:rStyle w:val="a6"/>
+                <w:strike/>
                 <w:noProof/>
               </w:rPr>
-              <w:t>購入一覧(display.php)</w:t>
+              <w:t>購入一覧</w:t>
+            </w:r>
+            <w:r>
+              <w:rPr>
+                <w:rStyle w:val="a6"/>
+                <w:noProof/>
+              </w:rPr>
+              <w:t>(display.php)</w:t>
             </w:r>
             <w:r>
               <w:rPr>
@@ -1186,6 +1253,7 @@
           <w:r>
             <w:rPr>
               <w:noProof/>
+              <w:color w:val="FF0000"/>
               <w14:ligatures w14:val="standardContextual"/>
             </w:rPr>
             <w:tab/>
@@ -1195,6 +1263,7 @@
               <w:rStyle w:val="a6"/>
               <w:strike/>
               <w:noProof/>
+              <w:color w:val="FF0000"/>
             </w:rPr>
             <w:t>マイペ</w:t>
           </w:r>
@@ -1203,6 +1272,7 @@
               <w:rStyle w:val="a6"/>
               <w:strike/>
               <w:noProof/>
+              <w:color w:val="FF0000"/>
             </w:rPr>
             <w:t>ー</w:t>
           </w:r>
@@ -1211,6 +1281,7 @@
               <w:rStyle w:val="a6"/>
               <w:strike/>
               <w:noProof/>
+              <w:color w:val="FF0000"/>
             </w:rPr>
             <w:t>ジ</w:t>
           </w:r>
@@ -1218,6 +1289,7 @@
             <w:rPr>
               <w:rStyle w:val="a6"/>
               <w:noProof/>
+              <w:color w:val="FF0000"/>
             </w:rPr>
             <w:t>(mypage.php)</w:t>
           </w:r>
@@ -1280,7 +1352,9 @@
           <w:pPr>
             <w:pStyle w:val="11"/>
             <w:rPr>
+              <w:strike/>
               <w:noProof/>
+              <w:color w:val="FF0000"/>
               <w14:ligatures w14:val="standardContextual"/>
             </w:rPr>
           </w:pPr>
@@ -1288,13 +1362,19 @@
             <w:r>
               <w:rPr>
                 <w:rStyle w:val="a6"/>
+                <w:strike/>
                 <w:noProof/>
+                <w:color w:val="FF0000"/>
+                <w:highlight w:val="yellow"/>
               </w:rPr>
               <w:t>14.</w:t>
             </w:r>
             <w:r>
               <w:rPr>
+                <w:strike/>
                 <w:noProof/>
+                <w:color w:val="FF0000"/>
+                <w:highlight w:val="yellow"/>
                 <w14:ligatures w14:val="standardContextual"/>
               </w:rPr>
               <w:tab/>
@@ -1304,6 +1384,8 @@
                 <w:rStyle w:val="a6"/>
                 <w:strike/>
                 <w:noProof/>
+                <w:color w:val="FF0000"/>
+                <w:highlight w:val="yellow"/>
               </w:rPr>
               <w:t>ユーザ</w:t>
             </w:r>
@@ -1312,6 +1394,8 @@
                 <w:rStyle w:val="a6"/>
                 <w:strike/>
                 <w:noProof/>
+                <w:color w:val="FF0000"/>
+                <w:highlight w:val="yellow"/>
               </w:rPr>
               <w:t>ー</w:t>
             </w:r>
@@ -1320,61 +1404,77 @@
                 <w:rStyle w:val="a6"/>
                 <w:strike/>
                 <w:noProof/>
-              </w:rPr>
-              <w:t>情報編集</w:t>
-            </w:r>
-            <w:r>
-              <w:rPr>
-                <w:rStyle w:val="a6"/>
-                <w:noProof/>
-              </w:rPr>
-              <w:t>（mypage-edit.php）</w:t>
-            </w:r>
-            <w:r>
-              <w:rPr>
+                <w:color w:val="FF0000"/>
+                <w:highlight w:val="yellow"/>
+              </w:rPr>
+              <w:t>情報編集（mypage-edit.php）</w:t>
+            </w:r>
+            <w:r>
+              <w:rPr>
+                <w:strike/>
                 <w:noProof/>
                 <w:webHidden/>
+                <w:color w:val="FF0000"/>
+                <w:highlight w:val="yellow"/>
               </w:rPr>
               <w:tab/>
             </w:r>
             <w:r>
               <w:rPr>
+                <w:strike/>
                 <w:noProof/>
                 <w:webHidden/>
+                <w:color w:val="FF0000"/>
+                <w:highlight w:val="yellow"/>
               </w:rPr>
               <w:fldChar w:fldCharType="begin"/>
             </w:r>
             <w:r>
               <w:rPr>
+                <w:strike/>
                 <w:noProof/>
                 <w:webHidden/>
+                <w:color w:val="FF0000"/>
+                <w:highlight w:val="yellow"/>
               </w:rPr>
               <w:instrText xml:space="preserve"> PAGEREF _Toc153659830 \h </w:instrText>
             </w:r>
             <w:r>
               <w:rPr>
+                <w:strike/>
                 <w:noProof/>
                 <w:webHidden/>
-              </w:rPr>
-            </w:r>
-            <w:r>
-              <w:rPr>
+                <w:color w:val="FF0000"/>
+                <w:highlight w:val="yellow"/>
+              </w:rPr>
+            </w:r>
+            <w:r>
+              <w:rPr>
+                <w:strike/>
                 <w:noProof/>
                 <w:webHidden/>
+                <w:color w:val="FF0000"/>
+                <w:highlight w:val="yellow"/>
               </w:rPr>
               <w:fldChar w:fldCharType="separate"/>
             </w:r>
             <w:r>
               <w:rPr>
+                <w:strike/>
                 <w:noProof/>
                 <w:webHidden/>
+                <w:color w:val="FF0000"/>
+                <w:highlight w:val="yellow"/>
               </w:rPr>
               <w:t>17</w:t>
             </w:r>
             <w:r>
               <w:rPr>
+                <w:strike/>
                 <w:noProof/>
                 <w:webHidden/>
+                <w:color w:val="FF0000"/>
+                <w:highlight w:val="yellow"/>
               </w:rPr>
               <w:fldChar w:fldCharType="end"/>
             </w:r>
@@ -1393,6 +1493,7 @@
               <w:rPr>
                 <w:rStyle w:val="a6"/>
                 <w:noProof/>
+                <w:highlight w:val="yellow"/>
               </w:rPr>
               <w:t>15.</w:t>
             </w:r>
@@ -1400,6 +1501,7 @@
               <w:rPr>
                 <w:strike/>
                 <w:noProof/>
+                <w:highlight w:val="yellow"/>
                 <w14:ligatures w14:val="standardContextual"/>
               </w:rPr>
               <w:tab/>
@@ -1409,14 +1511,25 @@
                 <w:rStyle w:val="a6"/>
                 <w:strike/>
                 <w:noProof/>
-              </w:rPr>
-              <w:t>出品登</w:t>
+                <w:highlight w:val="yellow"/>
+              </w:rPr>
+              <w:t>出品</w:t>
             </w:r>
             <w:r>
               <w:rPr>
                 <w:rStyle w:val="a6"/>
                 <w:strike/>
                 <w:noProof/>
+                <w:highlight w:val="yellow"/>
+              </w:rPr>
+              <w:t>登</w:t>
+            </w:r>
+            <w:r>
+              <w:rPr>
+                <w:rStyle w:val="a6"/>
+                <w:strike/>
+                <w:noProof/>
+                <w:highlight w:val="yellow"/>
               </w:rPr>
               <w:t>録</w:t>
             </w:r>
@@ -1424,6 +1537,7 @@
               <w:rPr>
                 <w:rStyle w:val="a6"/>
                 <w:noProof/>
+                <w:highlight w:val="yellow"/>
               </w:rPr>
               <w:t>(list-registration.php)</w:t>
             </w:r>
@@ -1431,6 +1545,7 @@
               <w:rPr>
                 <w:noProof/>
                 <w:webHidden/>
+                <w:highlight w:val="yellow"/>
               </w:rPr>
               <w:tab/>
             </w:r>
@@ -1438,6 +1553,7 @@
               <w:rPr>
                 <w:noProof/>
                 <w:webHidden/>
+                <w:highlight w:val="yellow"/>
               </w:rPr>
               <w:fldChar w:fldCharType="begin"/>
             </w:r>
@@ -1445,6 +1561,7 @@
               <w:rPr>
                 <w:noProof/>
                 <w:webHidden/>
+                <w:highlight w:val="yellow"/>
               </w:rPr>
               <w:instrText xml:space="preserve"> PAGEREF _Toc153659831 \h </w:instrText>
             </w:r>
@@ -1452,12 +1569,14 @@
               <w:rPr>
                 <w:noProof/>
                 <w:webHidden/>
+                <w:highlight w:val="yellow"/>
               </w:rPr>
             </w:r>
             <w:r>
               <w:rPr>
                 <w:noProof/>
                 <w:webHidden/>
+                <w:highlight w:val="yellow"/>
               </w:rPr>
               <w:fldChar w:fldCharType="separate"/>
             </w:r>
@@ -1465,6 +1584,7 @@
               <w:rPr>
                 <w:noProof/>
                 <w:webHidden/>
+                <w:highlight w:val="yellow"/>
               </w:rPr>
               <w:t>18</w:t>
             </w:r>
@@ -1472,6 +1592,7 @@
               <w:rPr>
                 <w:noProof/>
                 <w:webHidden/>
+                <w:highlight w:val="yellow"/>
               </w:rPr>
               <w:fldChar w:fldCharType="end"/>
             </w:r>
@@ -1490,6 +1611,7 @@
               <w:rPr>
                 <w:rStyle w:val="a6"/>
                 <w:noProof/>
+                <w:highlight w:val="yellow"/>
               </w:rPr>
               <w:t>16.</w:t>
             </w:r>
@@ -1497,6 +1619,7 @@
               <w:rPr>
                 <w:strike/>
                 <w:noProof/>
+                <w:highlight w:val="yellow"/>
                 <w14:ligatures w14:val="standardContextual"/>
               </w:rPr>
               <w:tab/>
@@ -1506,6 +1629,7 @@
                 <w:rStyle w:val="a6"/>
                 <w:strike/>
                 <w:noProof/>
+                <w:highlight w:val="yellow"/>
               </w:rPr>
               <w:t>出品完了</w:t>
             </w:r>
@@ -1513,6 +1637,7 @@
               <w:rPr>
                 <w:rStyle w:val="a6"/>
                 <w:noProof/>
+                <w:highlight w:val="yellow"/>
               </w:rPr>
               <w:t>(list-comp.php)</w:t>
             </w:r>
@@ -1520,6 +1645,7 @@
               <w:rPr>
                 <w:noProof/>
                 <w:webHidden/>
+                <w:highlight w:val="yellow"/>
               </w:rPr>
               <w:tab/>
             </w:r>
@@ -1527,6 +1653,7 @@
               <w:rPr>
                 <w:noProof/>
                 <w:webHidden/>
+                <w:highlight w:val="yellow"/>
               </w:rPr>
               <w:fldChar w:fldCharType="begin"/>
             </w:r>
@@ -1534,6 +1661,7 @@
               <w:rPr>
                 <w:noProof/>
                 <w:webHidden/>
+                <w:highlight w:val="yellow"/>
               </w:rPr>
               <w:instrText xml:space="preserve"> PAGEREF _Toc153659832 \h </w:instrText>
             </w:r>
@@ -1541,12 +1669,14 @@
               <w:rPr>
                 <w:noProof/>
                 <w:webHidden/>
+                <w:highlight w:val="yellow"/>
               </w:rPr>
             </w:r>
             <w:r>
               <w:rPr>
                 <w:noProof/>
                 <w:webHidden/>
+                <w:highlight w:val="yellow"/>
               </w:rPr>
               <w:fldChar w:fldCharType="separate"/>
             </w:r>
@@ -1554,6 +1684,7 @@
               <w:rPr>
                 <w:noProof/>
                 <w:webHidden/>
+                <w:highlight w:val="yellow"/>
               </w:rPr>
               <w:t>19</w:t>
             </w:r>
@@ -1561,6 +1692,7 @@
               <w:rPr>
                 <w:noProof/>
                 <w:webHidden/>
+                <w:highlight w:val="yellow"/>
               </w:rPr>
               <w:fldChar w:fldCharType="end"/>
             </w:r>
@@ -17023,6 +17155,10 @@
     <w:p>
       <w:pPr>
         <w:pStyle w:val="1"/>
+        <w:numPr>
+          <w:ilvl w:val="1"/>
+          <w:numId w:val="4"/>
+        </w:numPr>
       </w:pPr>
       <w:bookmarkStart w:id="14" w:name="_Toc153659831"/>
       <w:r>
@@ -24116,6 +24252,16 @@
       </w:tr>
     </w:tbl>
     <w:p/>
+    <w:p>
+      <w:pPr>
+        <w:widowControl/>
+        <w:jc w:val="left"/>
+      </w:pPr>
+      <w:r>
+        <w:br w:type="page"/>
+      </w:r>
+    </w:p>
+    <w:p/>
     <w:sectPr>
       <w:pgSz w:w="11906" w:h="16838"/>
       <w:pgMar w:top="1440" w:right="1080" w:bottom="1440" w:left="1080" w:header="851" w:footer="992" w:gutter="0"/>
@@ -24149,7 +24295,7 @@
         <v:path o:extrusionok="f" gradientshapeok="t" o:connecttype="rect"/>
         <o:lock v:ext="edit" aspectratio="t"/>
       </v:shapetype>
-      <v:shape id="_x0000_i1045" type="#_x0000_t75" alt="グラフィカル ユーザー インターフェイス, アプリケーション&#10;&#10;自動的に生成された説明" style="width:487.5pt;height:292.5pt;visibility:visible;mso-wrap-style:square" o:bullet="t">
+      <v:shape id="_x0000_i1066" type="#_x0000_t75" alt="グラフィカル ユーザー インターフェイス, アプリケーション&#10;&#10;自動的に生成された説明" style="width:487.35pt;height:292.3pt;visibility:visible;mso-wrap-style:square" o:bullet="t">
         <v:imagedata r:id="rId1" o:title="グラフィカル ユーザー インターフェイス, アプリケーション&#10;&#10;自動的に生成された説明"/>
       </v:shape>
     </w:pict>
@@ -25408,7 +25554,7 @@
         <w:ind w:left="440" w:hanging="440"/>
       </w:pPr>
     </w:lvl>
-    <w:lvl w:ilvl="1" w:tplc="04090017" w:tentative="1">
+    <w:lvl w:ilvl="1" w:tplc="04090017">
       <w:start w:val="1"/>
       <w:numFmt w:val="aiueoFullWidth"/>
       <w:lvlText w:val="(%2)"/>

</xml_diff>

<commit_message>
add good button and searching
</commit_message>
<xml_diff>
--- a/01_designs_20231209/画面仕様書V2.docx
+++ b/01_designs_20231209/画面仕様書V2.docx
@@ -872,6 +872,7 @@
           <w:pPr>
             <w:pStyle w:val="11"/>
             <w:rPr>
+              <w:strike/>
               <w:noProof/>
               <w14:ligatures w14:val="standardContextual"/>
             </w:rPr>
@@ -880,13 +881,17 @@
             <w:r>
               <w:rPr>
                 <w:rStyle w:val="a6"/>
+                <w:strike/>
                 <w:noProof/>
+                <w:highlight w:val="yellow"/>
               </w:rPr>
               <w:t>9.</w:t>
             </w:r>
             <w:r>
               <w:rPr>
+                <w:strike/>
                 <w:noProof/>
+                <w:highlight w:val="yellow"/>
                 <w14:ligatures w14:val="standardContextual"/>
               </w:rPr>
               <w:tab/>
@@ -894,55 +899,71 @@
             <w:r>
               <w:rPr>
                 <w:rStyle w:val="a6"/>
+                <w:strike/>
                 <w:noProof/>
+                <w:highlight w:val="yellow"/>
               </w:rPr>
               <w:t>ユーザープロフィール(profile.php)</w:t>
             </w:r>
             <w:r>
               <w:rPr>
+                <w:strike/>
                 <w:noProof/>
                 <w:webHidden/>
+                <w:highlight w:val="yellow"/>
               </w:rPr>
               <w:tab/>
             </w:r>
             <w:r>
               <w:rPr>
+                <w:strike/>
                 <w:noProof/>
                 <w:webHidden/>
+                <w:highlight w:val="yellow"/>
               </w:rPr>
               <w:fldChar w:fldCharType="begin"/>
             </w:r>
             <w:r>
               <w:rPr>
+                <w:strike/>
                 <w:noProof/>
                 <w:webHidden/>
+                <w:highlight w:val="yellow"/>
               </w:rPr>
               <w:instrText xml:space="preserve"> PAGEREF _Toc153659825 \h </w:instrText>
             </w:r>
             <w:r>
               <w:rPr>
+                <w:strike/>
                 <w:noProof/>
                 <w:webHidden/>
-              </w:rPr>
-            </w:r>
-            <w:r>
-              <w:rPr>
+                <w:highlight w:val="yellow"/>
+              </w:rPr>
+            </w:r>
+            <w:r>
+              <w:rPr>
+                <w:strike/>
                 <w:noProof/>
                 <w:webHidden/>
+                <w:highlight w:val="yellow"/>
               </w:rPr>
               <w:fldChar w:fldCharType="separate"/>
             </w:r>
             <w:r>
               <w:rPr>
+                <w:strike/>
                 <w:noProof/>
                 <w:webHidden/>
+                <w:highlight w:val="yellow"/>
               </w:rPr>
               <w:t>12</w:t>
             </w:r>
             <w:r>
               <w:rPr>
+                <w:strike/>
                 <w:noProof/>
                 <w:webHidden/>
+                <w:highlight w:val="yellow"/>
               </w:rPr>
               <w:fldChar w:fldCharType="end"/>
             </w:r>
@@ -1265,7 +1286,16 @@
               <w:noProof/>
               <w:color w:val="FF0000"/>
             </w:rPr>
-            <w:t>マイペ</w:t>
+            <w:t>マイ</w:t>
+          </w:r>
+          <w:r>
+            <w:rPr>
+              <w:rStyle w:val="a6"/>
+              <w:strike/>
+              <w:noProof/>
+              <w:color w:val="FF0000"/>
+            </w:rPr>
+            <w:t>ペ</w:t>
           </w:r>
           <w:r>
             <w:rPr>
@@ -24295,7 +24325,7 @@
         <v:path o:extrusionok="f" gradientshapeok="t" o:connecttype="rect"/>
         <o:lock v:ext="edit" aspectratio="t"/>
       </v:shapetype>
-      <v:shape id="_x0000_i1066" type="#_x0000_t75" alt="グラフィカル ユーザー インターフェイス, アプリケーション&#10;&#10;自動的に生成された説明" style="width:487.35pt;height:292.3pt;visibility:visible;mso-wrap-style:square" o:bullet="t">
+      <v:shape id="_x0000_i1072" type="#_x0000_t75" alt="グラフィカル ユーザー インターフェイス, アプリケーション&#10;&#10;自動的に生成された説明" style="width:487.5pt;height:292.5pt;visibility:visible;mso-wrap-style:square" o:bullet="t">
         <v:imagedata r:id="rId1" o:title="グラフィカル ユーザー インターフェイス, アプリケーション&#10;&#10;自動的に生成された説明"/>
       </v:shape>
     </w:pict>

</xml_diff>